<commit_message>
Updated Word.doc Team log and added diagrams
</commit_message>
<xml_diff>
--- a/docs/Wtite-up.docx
+++ b/docs/Wtite-up.docx
@@ -72,23 +72,7 @@
           <w:rFonts w:ascii="Arial" w:eastAsia="Times New Roman" w:hAnsi="Arial" w:cs="Arial"/>
           <w:color w:val="000000"/>
         </w:rPr>
-        <w:t xml:space="preserve">Members: </w:t>
-      </w:r>
-      <w:proofErr w:type="spellStart"/>
-      <w:r>
-        <w:rPr>
-          <w:rFonts w:ascii="Arial" w:eastAsia="Times New Roman" w:hAnsi="Arial" w:cs="Arial"/>
-          <w:color w:val="000000"/>
-        </w:rPr>
-        <w:t>Jielong</w:t>
-      </w:r>
-      <w:proofErr w:type="spellEnd"/>
-      <w:r>
-        <w:rPr>
-          <w:rFonts w:ascii="Arial" w:eastAsia="Times New Roman" w:hAnsi="Arial" w:cs="Arial"/>
-          <w:color w:val="000000"/>
-        </w:rPr>
-        <w:t xml:space="preserve"> Cong</w:t>
+        <w:t>Members: Jielong Cong</w:t>
       </w:r>
       <w:r>
         <w:rPr>
@@ -402,23 +386,7 @@
           <w:rFonts w:ascii="Arial" w:eastAsia="Times New Roman" w:hAnsi="Arial" w:cs="Arial"/>
           <w:color w:val="000000"/>
         </w:rPr>
-        <w:t xml:space="preserve">Members: </w:t>
-      </w:r>
-      <w:proofErr w:type="spellStart"/>
-      <w:r>
-        <w:rPr>
-          <w:rFonts w:ascii="Arial" w:eastAsia="Times New Roman" w:hAnsi="Arial" w:cs="Arial"/>
-          <w:color w:val="000000"/>
-        </w:rPr>
-        <w:t>Jielong</w:t>
-      </w:r>
-      <w:proofErr w:type="spellEnd"/>
-      <w:r>
-        <w:rPr>
-          <w:rFonts w:ascii="Arial" w:eastAsia="Times New Roman" w:hAnsi="Arial" w:cs="Arial"/>
-          <w:color w:val="000000"/>
-        </w:rPr>
-        <w:t xml:space="preserve"> Cong</w:t>
+        <w:t>Members: Jielong Cong</w:t>
       </w:r>
       <w:r>
         <w:rPr>
@@ -591,25 +559,7 @@
           <w:shd w:val="clear" w:color="auto" w:fill="FFFFFF"/>
         </w:rPr>
         <w:tab/>
-        <w:t>(</w:t>
-      </w:r>
-      <w:proofErr w:type="spellStart"/>
-      <w:r>
-        <w:rPr>
-          <w:rFonts w:ascii="Arial" w:eastAsia="Times New Roman" w:hAnsi="Arial" w:cs="Arial"/>
-          <w:color w:val="212121"/>
-          <w:shd w:val="clear" w:color="auto" w:fill="FFFFFF"/>
-        </w:rPr>
-        <w:t>Jielong</w:t>
-      </w:r>
-      <w:proofErr w:type="spellEnd"/>
-      <w:r>
-        <w:rPr>
-          <w:rFonts w:ascii="Arial" w:eastAsia="Times New Roman" w:hAnsi="Arial" w:cs="Arial"/>
-          <w:color w:val="212121"/>
-          <w:shd w:val="clear" w:color="auto" w:fill="FFFFFF"/>
-        </w:rPr>
-        <w:t xml:space="preserve"> &amp; Jacob)</w:t>
+        <w:t>(Jielong &amp; Jacob)</w:t>
       </w:r>
     </w:p>
     <w:p>
@@ -821,6 +771,14 @@
         </w:rPr>
         <w:t>Jason on Player class</w:t>
       </w:r>
+      <w:r>
+        <w:rPr>
+          <w:rFonts w:ascii="Arial" w:eastAsia="Times New Roman" w:hAnsi="Arial" w:cs="Arial"/>
+          <w:color w:val="212121"/>
+          <w:shd w:val="clear" w:color="auto" w:fill="FFFFFF"/>
+        </w:rPr>
+        <w:t>es</w:t>
+      </w:r>
     </w:p>
     <w:p>
       <w:pPr>
@@ -1009,23 +967,7 @@
           <w:rFonts w:ascii="Arial" w:eastAsia="Times New Roman" w:hAnsi="Arial" w:cs="Arial"/>
           <w:color w:val="000000"/>
         </w:rPr>
-        <w:t xml:space="preserve">Members: </w:t>
-      </w:r>
-      <w:proofErr w:type="spellStart"/>
-      <w:r>
-        <w:rPr>
-          <w:rFonts w:ascii="Arial" w:eastAsia="Times New Roman" w:hAnsi="Arial" w:cs="Arial"/>
-          <w:color w:val="000000"/>
-        </w:rPr>
-        <w:t>Jielong</w:t>
-      </w:r>
-      <w:proofErr w:type="spellEnd"/>
-      <w:r>
-        <w:rPr>
-          <w:rFonts w:ascii="Arial" w:eastAsia="Times New Roman" w:hAnsi="Arial" w:cs="Arial"/>
-          <w:color w:val="000000"/>
-        </w:rPr>
-        <w:t xml:space="preserve"> Cong</w:t>
+        <w:t>Members: Jielong Cong</w:t>
       </w:r>
       <w:r>
         <w:rPr>
@@ -1332,23 +1274,7 @@
           <w:rFonts w:ascii="Arial" w:eastAsia="Times New Roman" w:hAnsi="Arial" w:cs="Arial"/>
           <w:color w:val="000000"/>
         </w:rPr>
-        <w:t xml:space="preserve">Members: </w:t>
-      </w:r>
-      <w:proofErr w:type="spellStart"/>
-      <w:r>
-        <w:rPr>
-          <w:rFonts w:ascii="Arial" w:eastAsia="Times New Roman" w:hAnsi="Arial" w:cs="Arial"/>
-          <w:color w:val="000000"/>
-        </w:rPr>
-        <w:t>Jielong</w:t>
-      </w:r>
-      <w:proofErr w:type="spellEnd"/>
-      <w:r>
-        <w:rPr>
-          <w:rFonts w:ascii="Arial" w:eastAsia="Times New Roman" w:hAnsi="Arial" w:cs="Arial"/>
-          <w:color w:val="000000"/>
-        </w:rPr>
-        <w:t xml:space="preserve"> Cong</w:t>
+        <w:t>Members: Jielong Cong</w:t>
       </w:r>
       <w:r>
         <w:rPr>
@@ -1646,25 +1572,7 @@
           <w:shd w:val="clear" w:color="auto" w:fill="FFFFFF"/>
         </w:rPr>
         <w:tab/>
-        <w:t>(</w:t>
-      </w:r>
-      <w:proofErr w:type="spellStart"/>
-      <w:r>
-        <w:rPr>
-          <w:rFonts w:ascii="Arial" w:eastAsia="Times New Roman" w:hAnsi="Arial" w:cs="Arial"/>
-          <w:color w:val="212121"/>
-          <w:shd w:val="clear" w:color="auto" w:fill="FFFFFF"/>
-        </w:rPr>
-        <w:t>Jielong</w:t>
-      </w:r>
-      <w:proofErr w:type="spellEnd"/>
-      <w:r>
-        <w:rPr>
-          <w:rFonts w:ascii="Arial" w:eastAsia="Times New Roman" w:hAnsi="Arial" w:cs="Arial"/>
-          <w:color w:val="212121"/>
-          <w:shd w:val="clear" w:color="auto" w:fill="FFFFFF"/>
-        </w:rPr>
-        <w:t>)</w:t>
+        <w:t>(Jielong)</w:t>
       </w:r>
     </w:p>
     <w:p>
@@ -1763,23 +1671,7 @@
           <w:rFonts w:ascii="Arial" w:eastAsia="Times New Roman" w:hAnsi="Arial" w:cs="Arial"/>
           <w:color w:val="000000"/>
         </w:rPr>
-        <w:t xml:space="preserve">Members: </w:t>
-      </w:r>
-      <w:proofErr w:type="spellStart"/>
-      <w:r>
-        <w:rPr>
-          <w:rFonts w:ascii="Arial" w:eastAsia="Times New Roman" w:hAnsi="Arial" w:cs="Arial"/>
-          <w:color w:val="000000"/>
-        </w:rPr>
-        <w:t>Jielong</w:t>
-      </w:r>
-      <w:proofErr w:type="spellEnd"/>
-      <w:r>
-        <w:rPr>
-          <w:rFonts w:ascii="Arial" w:eastAsia="Times New Roman" w:hAnsi="Arial" w:cs="Arial"/>
-          <w:color w:val="000000"/>
-        </w:rPr>
-        <w:t xml:space="preserve"> Cong</w:t>
+        <w:t>Members: Jielong Cong</w:t>
       </w:r>
       <w:r>
         <w:rPr>
@@ -2030,23 +1922,7 @@
           <w:rFonts w:ascii="Arial" w:eastAsia="Times New Roman" w:hAnsi="Arial" w:cs="Arial"/>
           <w:color w:val="000000"/>
         </w:rPr>
-        <w:t xml:space="preserve">Members: </w:t>
-      </w:r>
-      <w:proofErr w:type="spellStart"/>
-      <w:r>
-        <w:rPr>
-          <w:rFonts w:ascii="Arial" w:eastAsia="Times New Roman" w:hAnsi="Arial" w:cs="Arial"/>
-          <w:color w:val="000000"/>
-        </w:rPr>
-        <w:t>Jielong</w:t>
-      </w:r>
-      <w:proofErr w:type="spellEnd"/>
-      <w:r>
-        <w:rPr>
-          <w:rFonts w:ascii="Arial" w:eastAsia="Times New Roman" w:hAnsi="Arial" w:cs="Arial"/>
-          <w:color w:val="000000"/>
-        </w:rPr>
-        <w:t xml:space="preserve"> Cong</w:t>
+        <w:t>Members: Jielong Cong</w:t>
       </w:r>
       <w:r>
         <w:rPr>
@@ -2170,23 +2046,7 @@
           <w:color w:val="212121"/>
         </w:rPr>
         <w:tab/>
-        <w:t>(</w:t>
-      </w:r>
-      <w:proofErr w:type="spellStart"/>
-      <w:r>
-        <w:rPr>
-          <w:rFonts w:ascii="Arial" w:eastAsia="Times New Roman" w:hAnsi="Arial" w:cs="Arial"/>
-          <w:color w:val="212121"/>
-        </w:rPr>
-        <w:t>Jielong</w:t>
-      </w:r>
-      <w:proofErr w:type="spellEnd"/>
-      <w:r>
-        <w:rPr>
-          <w:rFonts w:ascii="Arial" w:eastAsia="Times New Roman" w:hAnsi="Arial" w:cs="Arial"/>
-          <w:color w:val="212121"/>
-        </w:rPr>
-        <w:t>, help from Jason &amp; Jacob)</w:t>
+        <w:t>(Jielong, help from Jason &amp; Jacob)</w:t>
       </w:r>
     </w:p>
     <w:p>
@@ -2942,25 +2802,7 @@
           <w:shd w:val="clear" w:color="auto" w:fill="FFFFFF"/>
         </w:rPr>
         <w:tab/>
-        <w:t>(</w:t>
-      </w:r>
-      <w:proofErr w:type="spellStart"/>
-      <w:r>
-        <w:rPr>
-          <w:rFonts w:ascii="Arial" w:eastAsia="Times New Roman" w:hAnsi="Arial" w:cs="Arial"/>
-          <w:color w:val="212121"/>
-          <w:shd w:val="clear" w:color="auto" w:fill="FFFFFF"/>
-        </w:rPr>
-        <w:t>Jielong</w:t>
-      </w:r>
-      <w:proofErr w:type="spellEnd"/>
-      <w:r>
-        <w:rPr>
-          <w:rFonts w:ascii="Arial" w:eastAsia="Times New Roman" w:hAnsi="Arial" w:cs="Arial"/>
-          <w:color w:val="212121"/>
-          <w:shd w:val="clear" w:color="auto" w:fill="FFFFFF"/>
-        </w:rPr>
-        <w:t>)</w:t>
+        <w:t>(Jielong)</w:t>
       </w:r>
     </w:p>
     <w:p>
@@ -3080,20 +2922,98 @@
     </w:p>
     <w:p>
       <w:pPr>
-        <w:spacing w:after="0" w:line="240" w:lineRule="auto"/>
-        <w:rPr>
-          <w:rFonts w:ascii="Times New Roman" w:eastAsia="Times New Roman" w:hAnsi="Times New Roman" w:cs="Times New Roman"/>
-          <w:sz w:val="24"/>
-          <w:szCs w:val="24"/>
-        </w:rPr>
-      </w:pPr>
-      <w:r>
-        <w:rPr>
-          <w:rFonts w:ascii="Arial" w:eastAsia="Times New Roman" w:hAnsi="Arial" w:cs="Arial"/>
-          <w:color w:val="212121"/>
-          <w:shd w:val="clear" w:color="auto" w:fill="FFFFFF"/>
-        </w:rPr>
-        <w:t>Multiplayer Interface (Jacob)</w:t>
+        <w:numPr>
+          <w:ilvl w:val="0"/>
+          <w:numId w:val="11"/>
+        </w:numPr>
+        <w:shd w:val="clear" w:color="auto" w:fill="FFFFFF"/>
+        <w:spacing w:after="0" w:line="240" w:lineRule="auto"/>
+        <w:textAlignment w:val="baseline"/>
+        <w:rPr>
+          <w:rFonts w:ascii="Times New Roman" w:eastAsia="Times New Roman" w:hAnsi="Times New Roman" w:cs="Times New Roman"/>
+          <w:sz w:val="24"/>
+          <w:szCs w:val="24"/>
+        </w:rPr>
+      </w:pPr>
+      <w:r>
+        <w:rPr>
+          <w:rFonts w:ascii="Arial" w:eastAsia="Times New Roman" w:hAnsi="Arial" w:cs="Arial"/>
+          <w:color w:val="212121"/>
+          <w:shd w:val="clear" w:color="auto" w:fill="FFFFFF"/>
+        </w:rPr>
+        <w:t xml:space="preserve">Multiplayer Interface </w:t>
+      </w:r>
+      <w:r>
+        <w:rPr>
+          <w:rFonts w:ascii="Arial" w:eastAsia="Times New Roman" w:hAnsi="Arial" w:cs="Arial"/>
+          <w:color w:val="212121"/>
+          <w:shd w:val="clear" w:color="auto" w:fill="FFFFFF"/>
+        </w:rPr>
+        <w:tab/>
+      </w:r>
+      <w:r>
+        <w:rPr>
+          <w:rFonts w:ascii="Arial" w:eastAsia="Times New Roman" w:hAnsi="Arial" w:cs="Arial"/>
+          <w:color w:val="212121"/>
+          <w:shd w:val="clear" w:color="auto" w:fill="FFFFFF"/>
+        </w:rPr>
+        <w:tab/>
+      </w:r>
+      <w:r>
+        <w:rPr>
+          <w:rFonts w:ascii="Arial" w:eastAsia="Times New Roman" w:hAnsi="Arial" w:cs="Arial"/>
+          <w:color w:val="212121"/>
+          <w:shd w:val="clear" w:color="auto" w:fill="FFFFFF"/>
+        </w:rPr>
+        <w:tab/>
+      </w:r>
+      <w:r>
+        <w:rPr>
+          <w:rFonts w:ascii="Arial" w:eastAsia="Times New Roman" w:hAnsi="Arial" w:cs="Arial"/>
+          <w:color w:val="212121"/>
+          <w:shd w:val="clear" w:color="auto" w:fill="FFFFFF"/>
+        </w:rPr>
+        <w:tab/>
+      </w:r>
+      <w:r>
+        <w:rPr>
+          <w:rFonts w:ascii="Arial" w:eastAsia="Times New Roman" w:hAnsi="Arial" w:cs="Arial"/>
+          <w:color w:val="212121"/>
+          <w:shd w:val="clear" w:color="auto" w:fill="FFFFFF"/>
+        </w:rPr>
+        <w:tab/>
+      </w:r>
+      <w:r>
+        <w:rPr>
+          <w:rFonts w:ascii="Arial" w:eastAsia="Times New Roman" w:hAnsi="Arial" w:cs="Arial"/>
+          <w:color w:val="212121"/>
+          <w:shd w:val="clear" w:color="auto" w:fill="FFFFFF"/>
+        </w:rPr>
+        <w:tab/>
+      </w:r>
+      <w:r>
+        <w:rPr>
+          <w:rFonts w:ascii="Arial" w:eastAsia="Times New Roman" w:hAnsi="Arial" w:cs="Arial"/>
+          <w:color w:val="212121"/>
+          <w:shd w:val="clear" w:color="auto" w:fill="FFFFFF"/>
+        </w:rPr>
+        <w:tab/>
+      </w:r>
+      <w:r>
+        <w:rPr>
+          <w:rFonts w:ascii="Arial" w:eastAsia="Times New Roman" w:hAnsi="Arial" w:cs="Arial"/>
+          <w:color w:val="212121"/>
+          <w:shd w:val="clear" w:color="auto" w:fill="FFFFFF"/>
+        </w:rPr>
+        <w:tab/>
+      </w:r>
+      <w:r>
+        <w:rPr>
+          <w:rFonts w:ascii="Arial" w:eastAsia="Times New Roman" w:hAnsi="Arial" w:cs="Arial"/>
+          <w:color w:val="212121"/>
+          <w:shd w:val="clear" w:color="auto" w:fill="FFFFFF"/>
+        </w:rPr>
+        <w:t>(Jacob)</w:t>
       </w:r>
     </w:p>
     <w:p>
@@ -3106,8 +3026,9 @@
         <w:spacing w:after="0" w:line="240" w:lineRule="auto"/>
         <w:textAlignment w:val="baseline"/>
         <w:rPr>
-          <w:rFonts w:ascii="Arial" w:eastAsia="Times New Roman" w:hAnsi="Arial" w:cs="Arial"/>
-          <w:color w:val="212121"/>
+          <w:rFonts w:ascii="Times New Roman" w:eastAsia="Times New Roman" w:hAnsi="Times New Roman" w:cs="Times New Roman"/>
+          <w:sz w:val="24"/>
+          <w:szCs w:val="24"/>
         </w:rPr>
       </w:pPr>
       <w:r>
@@ -3118,16 +3039,6 @@
         </w:rPr>
         <w:t>Handle what gets displayed for both users and getting data from both</w:t>
       </w:r>
-    </w:p>
-    <w:p>
-      <w:pPr>
-        <w:spacing w:after="0" w:line="240" w:lineRule="auto"/>
-        <w:rPr>
-          <w:rFonts w:ascii="Times New Roman" w:eastAsia="Times New Roman" w:hAnsi="Times New Roman" w:cs="Times New Roman"/>
-          <w:sz w:val="24"/>
-          <w:szCs w:val="24"/>
-        </w:rPr>
-      </w:pPr>
     </w:p>
     <w:p>
       <w:pPr>
@@ -3310,6 +3221,18 @@
     </w:p>
     <w:p>
       <w:pPr>
+        <w:shd w:val="clear" w:color="auto" w:fill="FFFFFF"/>
+        <w:spacing w:after="0" w:line="240" w:lineRule="auto"/>
+        <w:ind w:left="720"/>
+        <w:textAlignment w:val="baseline"/>
+        <w:rPr>
+          <w:rFonts w:ascii="Arial" w:eastAsia="Times New Roman" w:hAnsi="Arial" w:cs="Arial"/>
+          <w:color w:val="212121"/>
+        </w:rPr>
+      </w:pPr>
+    </w:p>
+    <w:p>
+      <w:pPr>
         <w:spacing w:after="0" w:line="240" w:lineRule="auto"/>
         <w:rPr>
           <w:rFonts w:ascii="Times New Roman" w:eastAsia="Times New Roman" w:hAnsi="Times New Roman" w:cs="Times New Roman"/>
@@ -3333,8 +3256,6 @@
         </w:rPr>
         <w:t>D</w:t>
       </w:r>
-      <w:bookmarkStart w:id="0" w:name="_GoBack"/>
-      <w:bookmarkEnd w:id="0"/>
       <w:r>
         <w:rPr>
           <w:rFonts w:ascii="Arial" w:eastAsia="Times New Roman" w:hAnsi="Arial" w:cs="Arial"/>
@@ -3437,25 +3358,7 @@
           <w:shd w:val="clear" w:color="auto" w:fill="FFFFFF"/>
         </w:rPr>
         <w:tab/>
-        <w:t>(</w:t>
-      </w:r>
-      <w:proofErr w:type="spellStart"/>
-      <w:r>
-        <w:rPr>
-          <w:rFonts w:ascii="Arial" w:eastAsia="Times New Roman" w:hAnsi="Arial" w:cs="Arial"/>
-          <w:color w:val="212121"/>
-          <w:shd w:val="clear" w:color="auto" w:fill="FFFFFF"/>
-        </w:rPr>
-        <w:t>Jielong</w:t>
-      </w:r>
-      <w:proofErr w:type="spellEnd"/>
-      <w:r>
-        <w:rPr>
-          <w:rFonts w:ascii="Arial" w:eastAsia="Times New Roman" w:hAnsi="Arial" w:cs="Arial"/>
-          <w:color w:val="212121"/>
-          <w:shd w:val="clear" w:color="auto" w:fill="FFFFFF"/>
-        </w:rPr>
-        <w:t>)</w:t>
+        <w:t>(Jielong)</w:t>
       </w:r>
     </w:p>
     <w:p>
@@ -3686,14 +3589,6 @@
           <w:color w:val="212121"/>
           <w:shd w:val="clear" w:color="auto" w:fill="FFFFFF"/>
         </w:rPr>
-        <w:tab/>
-      </w:r>
-      <w:r>
-        <w:rPr>
-          <w:rFonts w:ascii="Arial" w:eastAsia="Times New Roman" w:hAnsi="Arial" w:cs="Arial"/>
-          <w:color w:val="212121"/>
-          <w:shd w:val="clear" w:color="auto" w:fill="FFFFFF"/>
-        </w:rPr>
         <w:t xml:space="preserve">, </w:t>
       </w:r>
       <w:r>
@@ -3751,25 +3646,7 @@
           <w:shd w:val="clear" w:color="auto" w:fill="FFFFFF"/>
         </w:rPr>
         <w:tab/>
-        <w:t>(</w:t>
-      </w:r>
-      <w:proofErr w:type="spellStart"/>
-      <w:r>
-        <w:rPr>
-          <w:rFonts w:ascii="Arial" w:eastAsia="Times New Roman" w:hAnsi="Arial" w:cs="Arial"/>
-          <w:color w:val="212121"/>
-          <w:shd w:val="clear" w:color="auto" w:fill="FFFFFF"/>
-        </w:rPr>
-        <w:t>Jielong</w:t>
-      </w:r>
-      <w:proofErr w:type="spellEnd"/>
-      <w:r>
-        <w:rPr>
-          <w:rFonts w:ascii="Arial" w:eastAsia="Times New Roman" w:hAnsi="Arial" w:cs="Arial"/>
-          <w:color w:val="212121"/>
-          <w:shd w:val="clear" w:color="auto" w:fill="FFFFFF"/>
-        </w:rPr>
-        <w:t xml:space="preserve"> &amp; Jacob)</w:t>
+        <w:t>(Jielong &amp; Jacob)</w:t>
       </w:r>
     </w:p>
     <w:p>
@@ -3936,25 +3813,7 @@
           <w:shd w:val="clear" w:color="auto" w:fill="FFFFFF"/>
         </w:rPr>
         <w:tab/>
-        <w:t>(</w:t>
-      </w:r>
-      <w:proofErr w:type="spellStart"/>
-      <w:r>
-        <w:rPr>
-          <w:rFonts w:ascii="Arial" w:eastAsia="Times New Roman" w:hAnsi="Arial" w:cs="Arial"/>
-          <w:color w:val="212121"/>
-          <w:shd w:val="clear" w:color="auto" w:fill="FFFFFF"/>
-        </w:rPr>
-        <w:t>Jielong</w:t>
-      </w:r>
-      <w:proofErr w:type="spellEnd"/>
-      <w:r>
-        <w:rPr>
-          <w:rFonts w:ascii="Arial" w:eastAsia="Times New Roman" w:hAnsi="Arial" w:cs="Arial"/>
-          <w:color w:val="212121"/>
-          <w:shd w:val="clear" w:color="auto" w:fill="FFFFFF"/>
-        </w:rPr>
-        <w:t xml:space="preserve"> &amp; Jacob)</w:t>
+        <w:t>(Jielong &amp; Jacob)</w:t>
       </w:r>
     </w:p>
     <w:p>
@@ -4047,9 +3906,81 @@
         <w:rPr>
           <w:rFonts w:ascii="Arial" w:eastAsia="Times New Roman" w:hAnsi="Arial" w:cs="Arial"/>
           <w:color w:val="212121"/>
-          <w:shd w:val="clear" w:color="auto" w:fill="FFFFFF"/>
-        </w:rPr>
-        <w:t xml:space="preserve"> UML</w:t>
+        </w:rPr>
+        <w:t>Use Case Diagram</w:t>
+      </w:r>
+      <w:r>
+        <w:rPr>
+          <w:rFonts w:ascii="Arial" w:eastAsia="Times New Roman" w:hAnsi="Arial" w:cs="Arial"/>
+          <w:color w:val="212121"/>
+        </w:rPr>
+        <w:tab/>
+      </w:r>
+      <w:r>
+        <w:rPr>
+          <w:rFonts w:ascii="Arial" w:eastAsia="Times New Roman" w:hAnsi="Arial" w:cs="Arial"/>
+          <w:color w:val="212121"/>
+        </w:rPr>
+        <w:tab/>
+      </w:r>
+      <w:r>
+        <w:rPr>
+          <w:rFonts w:ascii="Arial" w:eastAsia="Times New Roman" w:hAnsi="Arial" w:cs="Arial"/>
+          <w:color w:val="212121"/>
+        </w:rPr>
+        <w:tab/>
+      </w:r>
+      <w:r>
+        <w:rPr>
+          <w:rFonts w:ascii="Arial" w:eastAsia="Times New Roman" w:hAnsi="Arial" w:cs="Arial"/>
+          <w:color w:val="212121"/>
+        </w:rPr>
+        <w:tab/>
+        <w:t xml:space="preserve">  </w:t>
+      </w:r>
+      <w:proofErr w:type="gramStart"/>
+      <w:r>
+        <w:rPr>
+          <w:rFonts w:ascii="Arial" w:eastAsia="Times New Roman" w:hAnsi="Arial" w:cs="Arial"/>
+          <w:color w:val="212121"/>
+        </w:rPr>
+        <w:t xml:space="preserve">   </w:t>
+      </w:r>
+      <w:r>
+        <w:rPr>
+          <w:rFonts w:ascii="Arial" w:eastAsia="Times New Roman" w:hAnsi="Arial" w:cs="Arial"/>
+          <w:color w:val="212121"/>
+        </w:rPr>
+        <w:t>(</w:t>
+      </w:r>
+      <w:proofErr w:type="gramEnd"/>
+      <w:r>
+        <w:rPr>
+          <w:rFonts w:ascii="Arial" w:eastAsia="Times New Roman" w:hAnsi="Arial" w:cs="Arial"/>
+          <w:color w:val="212121"/>
+        </w:rPr>
+        <w:t>Jason</w:t>
+      </w:r>
+      <w:r>
+        <w:rPr>
+          <w:rFonts w:ascii="Arial" w:eastAsia="Times New Roman" w:hAnsi="Arial" w:cs="Arial"/>
+          <w:color w:val="212121"/>
+        </w:rPr>
+        <w:t>,</w:t>
+      </w:r>
+      <w:r>
+        <w:rPr>
+          <w:rFonts w:ascii="Arial" w:eastAsia="Times New Roman" w:hAnsi="Arial" w:cs="Arial"/>
+          <w:color w:val="212121"/>
+        </w:rPr>
+        <w:t xml:space="preserve"> input from Jacob and Jielong</w:t>
+      </w:r>
+      <w:r>
+        <w:rPr>
+          <w:rFonts w:ascii="Arial" w:eastAsia="Times New Roman" w:hAnsi="Arial" w:cs="Arial"/>
+          <w:color w:val="212121"/>
+        </w:rPr>
+        <w:t>)</w:t>
       </w:r>
     </w:p>
     <w:p>
@@ -4072,6 +4003,117 @@
           <w:color w:val="212121"/>
           <w:shd w:val="clear" w:color="auto" w:fill="FFFFFF"/>
         </w:rPr>
+        <w:t xml:space="preserve"> UML</w:t>
+      </w:r>
+      <w:r>
+        <w:rPr>
+          <w:rFonts w:ascii="Arial" w:eastAsia="Times New Roman" w:hAnsi="Arial" w:cs="Arial"/>
+          <w:color w:val="212121"/>
+          <w:shd w:val="clear" w:color="auto" w:fill="FFFFFF"/>
+        </w:rPr>
+        <w:tab/>
+      </w:r>
+      <w:r>
+        <w:rPr>
+          <w:rFonts w:ascii="Arial" w:eastAsia="Times New Roman" w:hAnsi="Arial" w:cs="Arial"/>
+          <w:color w:val="212121"/>
+          <w:shd w:val="clear" w:color="auto" w:fill="FFFFFF"/>
+        </w:rPr>
+        <w:tab/>
+      </w:r>
+      <w:r>
+        <w:rPr>
+          <w:rFonts w:ascii="Arial" w:eastAsia="Times New Roman" w:hAnsi="Arial" w:cs="Arial"/>
+          <w:color w:val="212121"/>
+          <w:shd w:val="clear" w:color="auto" w:fill="FFFFFF"/>
+        </w:rPr>
+        <w:tab/>
+      </w:r>
+      <w:r>
+        <w:rPr>
+          <w:rFonts w:ascii="Arial" w:eastAsia="Times New Roman" w:hAnsi="Arial" w:cs="Arial"/>
+          <w:color w:val="212121"/>
+          <w:shd w:val="clear" w:color="auto" w:fill="FFFFFF"/>
+        </w:rPr>
+        <w:tab/>
+      </w:r>
+      <w:r>
+        <w:rPr>
+          <w:rFonts w:ascii="Arial" w:eastAsia="Times New Roman" w:hAnsi="Arial" w:cs="Arial"/>
+          <w:color w:val="212121"/>
+          <w:shd w:val="clear" w:color="auto" w:fill="FFFFFF"/>
+        </w:rPr>
+        <w:tab/>
+      </w:r>
+      <w:r>
+        <w:rPr>
+          <w:rFonts w:ascii="Arial" w:eastAsia="Times New Roman" w:hAnsi="Arial" w:cs="Arial"/>
+          <w:color w:val="212121"/>
+          <w:shd w:val="clear" w:color="auto" w:fill="FFFFFF"/>
+        </w:rPr>
+        <w:tab/>
+      </w:r>
+      <w:r>
+        <w:rPr>
+          <w:rFonts w:ascii="Arial" w:eastAsia="Times New Roman" w:hAnsi="Arial" w:cs="Arial"/>
+          <w:color w:val="212121"/>
+          <w:shd w:val="clear" w:color="auto" w:fill="FFFFFF"/>
+        </w:rPr>
+        <w:tab/>
+      </w:r>
+      <w:r>
+        <w:rPr>
+          <w:rFonts w:ascii="Arial" w:eastAsia="Times New Roman" w:hAnsi="Arial" w:cs="Arial"/>
+          <w:color w:val="212121"/>
+          <w:shd w:val="clear" w:color="auto" w:fill="FFFFFF"/>
+        </w:rPr>
+        <w:tab/>
+      </w:r>
+      <w:r>
+        <w:rPr>
+          <w:rFonts w:ascii="Arial" w:eastAsia="Times New Roman" w:hAnsi="Arial" w:cs="Arial"/>
+          <w:color w:val="212121"/>
+          <w:shd w:val="clear" w:color="auto" w:fill="FFFFFF"/>
+        </w:rPr>
+        <w:tab/>
+      </w:r>
+      <w:r>
+        <w:rPr>
+          <w:rFonts w:ascii="Arial" w:eastAsia="Times New Roman" w:hAnsi="Arial" w:cs="Arial"/>
+          <w:color w:val="212121"/>
+          <w:shd w:val="clear" w:color="auto" w:fill="FFFFFF"/>
+        </w:rPr>
+        <w:tab/>
+      </w:r>
+      <w:r>
+        <w:rPr>
+          <w:rFonts w:ascii="Arial" w:eastAsia="Times New Roman" w:hAnsi="Arial" w:cs="Arial"/>
+          <w:color w:val="212121"/>
+          <w:shd w:val="clear" w:color="auto" w:fill="FFFFFF"/>
+        </w:rPr>
+        <w:t>(All)</w:t>
+      </w:r>
+    </w:p>
+    <w:p>
+      <w:pPr>
+        <w:numPr>
+          <w:ilvl w:val="0"/>
+          <w:numId w:val="14"/>
+        </w:numPr>
+        <w:shd w:val="clear" w:color="auto" w:fill="FFFFFF"/>
+        <w:spacing w:after="0" w:line="240" w:lineRule="auto"/>
+        <w:textAlignment w:val="baseline"/>
+        <w:rPr>
+          <w:rFonts w:ascii="Arial" w:eastAsia="Times New Roman" w:hAnsi="Arial" w:cs="Arial"/>
+          <w:color w:val="212121"/>
+        </w:rPr>
+      </w:pPr>
+      <w:r>
+        <w:rPr>
+          <w:rFonts w:ascii="Arial" w:eastAsia="Times New Roman" w:hAnsi="Arial" w:cs="Arial"/>
+          <w:color w:val="212121"/>
+          <w:shd w:val="clear" w:color="auto" w:fill="FFFFFF"/>
+        </w:rPr>
         <w:t xml:space="preserve"> Gantt Chart.</w:t>
       </w:r>
       <w:r>
@@ -4150,6 +4192,155 @@
     </w:p>
     <w:p>
       <w:pPr>
+        <w:shd w:val="clear" w:color="auto" w:fill="FFFFFF"/>
+        <w:spacing w:after="0" w:line="240" w:lineRule="auto"/>
+        <w:textAlignment w:val="baseline"/>
+        <w:rPr>
+          <w:rFonts w:ascii="Arial" w:eastAsia="Times New Roman" w:hAnsi="Arial" w:cs="Arial"/>
+          <w:color w:val="212121"/>
+          <w:shd w:val="clear" w:color="auto" w:fill="FFFFFF"/>
+        </w:rPr>
+      </w:pPr>
+      <w:r>
+        <w:rPr>
+          <w:rFonts w:ascii="Arial" w:eastAsia="Times New Roman" w:hAnsi="Arial" w:cs="Arial"/>
+          <w:color w:val="212121"/>
+          <w:shd w:val="clear" w:color="auto" w:fill="FFFFFF"/>
+        </w:rPr>
+        <w:t>7, Team meeting origination</w:t>
+      </w:r>
+      <w:r>
+        <w:rPr>
+          <w:rFonts w:ascii="Arial" w:eastAsia="Times New Roman" w:hAnsi="Arial" w:cs="Arial"/>
+          <w:color w:val="212121"/>
+          <w:shd w:val="clear" w:color="auto" w:fill="FFFFFF"/>
+        </w:rPr>
+        <w:t xml:space="preserve"> and scheduling</w:t>
+      </w:r>
+      <w:r>
+        <w:rPr>
+          <w:rFonts w:ascii="Arial" w:eastAsia="Times New Roman" w:hAnsi="Arial" w:cs="Arial"/>
+          <w:color w:val="212121"/>
+          <w:shd w:val="clear" w:color="auto" w:fill="FFFFFF"/>
+        </w:rPr>
+        <w:t>:</w:t>
+      </w:r>
+      <w:r>
+        <w:rPr>
+          <w:rFonts w:ascii="Arial" w:eastAsia="Times New Roman" w:hAnsi="Arial" w:cs="Arial"/>
+          <w:color w:val="212121"/>
+          <w:shd w:val="clear" w:color="auto" w:fill="FFFFFF"/>
+        </w:rPr>
+        <w:tab/>
+      </w:r>
+      <w:r>
+        <w:rPr>
+          <w:rFonts w:ascii="Arial" w:eastAsia="Times New Roman" w:hAnsi="Arial" w:cs="Arial"/>
+          <w:color w:val="212121"/>
+          <w:shd w:val="clear" w:color="auto" w:fill="FFFFFF"/>
+        </w:rPr>
+        <w:tab/>
+      </w:r>
+      <w:r>
+        <w:rPr>
+          <w:rFonts w:ascii="Arial" w:eastAsia="Times New Roman" w:hAnsi="Arial" w:cs="Arial"/>
+          <w:color w:val="212121"/>
+          <w:shd w:val="clear" w:color="auto" w:fill="FFFFFF"/>
+        </w:rPr>
+        <w:tab/>
+      </w:r>
+      <w:r>
+        <w:rPr>
+          <w:rFonts w:ascii="Arial" w:eastAsia="Times New Roman" w:hAnsi="Arial" w:cs="Arial"/>
+          <w:color w:val="212121"/>
+          <w:shd w:val="clear" w:color="auto" w:fill="FFFFFF"/>
+        </w:rPr>
+        <w:tab/>
+      </w:r>
+      <w:r>
+        <w:rPr>
+          <w:rFonts w:ascii="Arial" w:eastAsia="Times New Roman" w:hAnsi="Arial" w:cs="Arial"/>
+          <w:color w:val="212121"/>
+          <w:shd w:val="clear" w:color="auto" w:fill="FFFFFF"/>
+        </w:rPr>
+        <w:tab/>
+        <w:t>(Jason)</w:t>
+      </w:r>
+    </w:p>
+    <w:p>
+      <w:pPr>
+        <w:pStyle w:val="ListParagraph"/>
+        <w:numPr>
+          <w:ilvl w:val="0"/>
+          <w:numId w:val="15"/>
+        </w:numPr>
+        <w:shd w:val="clear" w:color="auto" w:fill="FFFFFF"/>
+        <w:spacing w:after="0" w:line="240" w:lineRule="auto"/>
+        <w:textAlignment w:val="baseline"/>
+        <w:rPr>
+          <w:rFonts w:ascii="Arial" w:eastAsia="Times New Roman" w:hAnsi="Arial" w:cs="Arial"/>
+          <w:color w:val="212121"/>
+        </w:rPr>
+      </w:pPr>
+      <w:r>
+        <w:rPr>
+          <w:rFonts w:ascii="Arial" w:eastAsia="Times New Roman" w:hAnsi="Arial" w:cs="Arial"/>
+          <w:color w:val="212121"/>
+        </w:rPr>
+        <w:t>Reserve meeting rooms</w:t>
+      </w:r>
+      <w:r>
+        <w:rPr>
+          <w:rFonts w:ascii="Arial" w:eastAsia="Times New Roman" w:hAnsi="Arial" w:cs="Arial"/>
+          <w:color w:val="212121"/>
+        </w:rPr>
+        <w:tab/>
+      </w:r>
+      <w:r>
+        <w:rPr>
+          <w:rFonts w:ascii="Arial" w:eastAsia="Times New Roman" w:hAnsi="Arial" w:cs="Arial"/>
+          <w:color w:val="212121"/>
+        </w:rPr>
+        <w:tab/>
+      </w:r>
+      <w:r>
+        <w:rPr>
+          <w:rFonts w:ascii="Arial" w:eastAsia="Times New Roman" w:hAnsi="Arial" w:cs="Arial"/>
+          <w:color w:val="212121"/>
+        </w:rPr>
+        <w:tab/>
+      </w:r>
+      <w:r>
+        <w:rPr>
+          <w:rFonts w:ascii="Arial" w:eastAsia="Times New Roman" w:hAnsi="Arial" w:cs="Arial"/>
+          <w:color w:val="212121"/>
+        </w:rPr>
+        <w:tab/>
+      </w:r>
+      <w:r>
+        <w:rPr>
+          <w:rFonts w:ascii="Arial" w:eastAsia="Times New Roman" w:hAnsi="Arial" w:cs="Arial"/>
+          <w:color w:val="212121"/>
+        </w:rPr>
+        <w:tab/>
+      </w:r>
+      <w:r>
+        <w:rPr>
+          <w:rFonts w:ascii="Arial" w:eastAsia="Times New Roman" w:hAnsi="Arial" w:cs="Arial"/>
+          <w:color w:val="212121"/>
+        </w:rPr>
+        <w:tab/>
+      </w:r>
+      <w:r>
+        <w:rPr>
+          <w:rFonts w:ascii="Arial" w:eastAsia="Times New Roman" w:hAnsi="Arial" w:cs="Arial"/>
+          <w:color w:val="212121"/>
+        </w:rPr>
+        <w:tab/>
+      </w:r>
+    </w:p>
+    <w:p>
+      <w:pPr>
         <w:spacing w:after="240" w:line="240" w:lineRule="auto"/>
         <w:rPr>
           <w:rFonts w:ascii="Times New Roman" w:eastAsia="Times New Roman" w:hAnsi="Times New Roman" w:cs="Times New Roman"/>
@@ -4189,6 +4380,8 @@
         </w:rPr>
         <w:br/>
       </w:r>
+      <w:bookmarkStart w:id="0" w:name="_GoBack"/>
+      <w:bookmarkEnd w:id="0"/>
       <w:r>
         <w:rPr>
           <w:rFonts w:ascii="Times New Roman" w:eastAsia="Times New Roman" w:hAnsi="Times New Roman" w:cs="Times New Roman"/>
@@ -4245,6 +4438,7 @@
           <w:color w:val="212121"/>
           <w:shd w:val="clear" w:color="auto" w:fill="FFFFFF"/>
         </w:rPr>
+        <w:lastRenderedPageBreak/>
         <w:t>User Interface:</w:t>
       </w:r>
     </w:p>
@@ -4545,6 +4739,23 @@
     </w:p>
     <w:p>
       <w:pPr>
+        <w:pStyle w:val="Caption"/>
+        <w:keepNext/>
+        <w:rPr>
+          <w:sz w:val="24"/>
+          <w:szCs w:val="24"/>
+        </w:rPr>
+      </w:pPr>
+      <w:r>
+        <w:rPr>
+          <w:sz w:val="24"/>
+          <w:szCs w:val="24"/>
+        </w:rPr>
+        <w:t>State Diagram</w:t>
+      </w:r>
+    </w:p>
+    <w:p>
+      <w:pPr>
         <w:spacing w:after="0" w:line="240" w:lineRule="auto"/>
         <w:rPr>
           <w:rFonts w:ascii="Times New Roman" w:eastAsia="Times New Roman" w:hAnsi="Times New Roman" w:cs="Times New Roman"/>
@@ -4621,6 +4832,24 @@
     </w:p>
     <w:p>
       <w:pPr>
+        <w:pStyle w:val="Caption"/>
+        <w:keepNext/>
+        <w:rPr>
+          <w:sz w:val="24"/>
+          <w:szCs w:val="24"/>
+        </w:rPr>
+      </w:pPr>
+      <w:r>
+        <w:rPr>
+          <w:sz w:val="24"/>
+          <w:szCs w:val="24"/>
+        </w:rPr>
+        <w:lastRenderedPageBreak/>
+        <w:t>Class Diagram</w:t>
+      </w:r>
+    </w:p>
+    <w:p>
+      <w:pPr>
         <w:spacing w:after="0" w:line="240" w:lineRule="auto"/>
         <w:rPr>
           <w:rFonts w:ascii="Times New Roman" w:eastAsia="Times New Roman" w:hAnsi="Times New Roman" w:cs="Times New Roman"/>
@@ -4635,7 +4864,6 @@
           <w:color w:val="212121"/>
           <w:shd w:val="clear" w:color="auto" w:fill="FFFFFF"/>
         </w:rPr>
-        <w:lastRenderedPageBreak/>
         <w:drawing>
           <wp:inline distT="0" distB="0" distL="0" distR="0" wp14:anchorId="29AF95CA" wp14:editId="19062837">
             <wp:extent cx="5943600" cy="2543175"/>
@@ -4705,18 +4933,55 @@
           <w:szCs w:val="24"/>
         </w:rPr>
       </w:pPr>
-      <w:r>
-        <w:rPr>
-          <w:rFonts w:ascii="Arial" w:eastAsia="Times New Roman" w:hAnsi="Arial" w:cs="Arial"/>
+    </w:p>
+    <w:p>
+      <w:pPr>
+        <w:spacing w:after="0" w:line="240" w:lineRule="auto"/>
+        <w:rPr>
+          <w:rFonts w:ascii="Times New Roman" w:eastAsia="Times New Roman" w:hAnsi="Times New Roman" w:cs="Times New Roman"/>
+          <w:sz w:val="24"/>
+          <w:szCs w:val="24"/>
+        </w:rPr>
+      </w:pPr>
+    </w:p>
+    <w:p>
+      <w:pPr>
+        <w:pStyle w:val="Caption"/>
+        <w:keepNext/>
+        <w:rPr>
+          <w:sz w:val="24"/>
+          <w:szCs w:val="24"/>
+        </w:rPr>
+      </w:pPr>
+      <w:r>
+        <w:rPr>
+          <w:sz w:val="24"/>
+          <w:szCs w:val="24"/>
+        </w:rPr>
+        <w:t>Use Case Diagram</w:t>
+      </w:r>
+    </w:p>
+    <w:p>
+      <w:pPr>
+        <w:spacing w:after="0" w:line="240" w:lineRule="auto"/>
+        <w:rPr>
+          <w:rFonts w:ascii="Times New Roman" w:eastAsia="Times New Roman" w:hAnsi="Times New Roman" w:cs="Times New Roman"/>
+          <w:sz w:val="24"/>
+          <w:szCs w:val="24"/>
+        </w:rPr>
+      </w:pPr>
+      <w:r>
+        <w:rPr>
+          <w:rFonts w:ascii="Times New Roman" w:eastAsia="Times New Roman" w:hAnsi="Times New Roman" w:cs="Times New Roman"/>
           <w:noProof/>
-          <w:color w:val="212121"/>
-          <w:shd w:val="clear" w:color="auto" w:fill="FFFFFF"/>
+          <w:sz w:val="24"/>
+          <w:szCs w:val="24"/>
         </w:rPr>
         <w:drawing>
-          <wp:inline distT="0" distB="0" distL="0" distR="0" wp14:anchorId="50122CF7" wp14:editId="50E6FA9D">
-            <wp:extent cx="4206240" cy="1913255"/>
-            <wp:effectExtent l="0" t="0" r="3810" b="0"/>
-            <wp:docPr id="1" name="Picture 1" descr="https://lh6.googleusercontent.com/LriFTuiDnfuLNOK7gRQHxMIU41KhbM_apJ2IsqlCkS6cYwjP-8NTzSjn-OzvCJk2PVbk71ZTk2tGiCia-XxFE4JzVkpo9ed6YPxunvaGQya04GfyFEQ1JJ2VabxlIZZYERFY1QWR"/>
+          <wp:inline distT="0" distB="0" distL="0" distR="0" wp14:anchorId="79A9BBF9" wp14:editId="17617259">
+            <wp:extent cx="6002448" cy="2743200"/>
+            <wp:effectExtent l="0" t="0" r="0" b="0"/>
+            <wp:docPr id="7" name="Picture 7"/>
             <wp:cNvGraphicFramePr>
               <a:graphicFrameLocks xmlns:a="http://schemas.openxmlformats.org/drawingml/2006/main" noChangeAspect="1"/>
             </wp:cNvGraphicFramePr>
@@ -4724,10 +4989,8 @@
               <a:graphicData uri="http://schemas.openxmlformats.org/drawingml/2006/picture">
                 <pic:pic xmlns:pic="http://schemas.openxmlformats.org/drawingml/2006/picture">
                   <pic:nvPicPr>
-                    <pic:cNvPr id="0" name="Picture 6" descr="https://lh6.googleusercontent.com/LriFTuiDnfuLNOK7gRQHxMIU41KhbM_apJ2IsqlCkS6cYwjP-8NTzSjn-OzvCJk2PVbk71ZTk2tGiCia-XxFE4JzVkpo9ed6YPxunvaGQya04GfyFEQ1JJ2VabxlIZZYERFY1QWR"/>
-                    <pic:cNvPicPr>
-                      <a:picLocks noChangeAspect="1" noChangeArrowheads="1"/>
-                    </pic:cNvPicPr>
+                    <pic:cNvPr id="7" name="Use Case Diagram.jpg"/>
+                    <pic:cNvPicPr/>
                   </pic:nvPicPr>
                   <pic:blipFill>
                     <a:blip r:embed="rId10">
@@ -4737,23 +5000,18 @@
                         </a:ext>
                       </a:extLst>
                     </a:blip>
-                    <a:srcRect/>
                     <a:stretch>
                       <a:fillRect/>
                     </a:stretch>
                   </pic:blipFill>
-                  <pic:spPr bwMode="auto">
+                  <pic:spPr>
                     <a:xfrm>
                       <a:off x="0" y="0"/>
-                      <a:ext cx="4206240" cy="1913255"/>
+                      <a:ext cx="6081590" cy="2779369"/>
                     </a:xfrm>
                     <a:prstGeom prst="rect">
                       <a:avLst/>
                     </a:prstGeom>
-                    <a:noFill/>
-                    <a:ln>
-                      <a:noFill/>
-                    </a:ln>
                   </pic:spPr>
                 </pic:pic>
               </a:graphicData>
@@ -4761,18 +5019,6 @@
           </wp:inline>
         </w:drawing>
       </w:r>
-    </w:p>
-    <w:p>
-      <w:pPr>
-        <w:shd w:val="clear" w:color="auto" w:fill="EBEBEB"/>
-        <w:spacing w:after="0" w:line="240" w:lineRule="auto"/>
-        <w:rPr>
-          <w:rFonts w:ascii="Helvetica" w:eastAsia="Times New Roman" w:hAnsi="Helvetica" w:cs="Helvetica"/>
-          <w:color w:val="000000"/>
-          <w:sz w:val="18"/>
-          <w:szCs w:val="18"/>
-        </w:rPr>
-      </w:pPr>
     </w:p>
     <w:sectPr>
       <w:pgSz w:w="12240" w:h="15840"/>
@@ -4936,6 +5182,119 @@
     </w:lvl>
   </w:abstractNum>
   <w:abstractNum w:abstractNumId="1" w15:restartNumberingAfterBreak="0">
+    <w:nsid w:val="13C765A2"/>
+    <w:multiLevelType w:val="hybridMultilevel"/>
+    <w:tmpl w:val="680E767C"/>
+    <w:lvl w:ilvl="0" w:tplc="04090001">
+      <w:start w:val="1"/>
+      <w:numFmt w:val="bullet"/>
+      <w:lvlText w:val=""/>
+      <w:lvlJc w:val="left"/>
+      <w:pPr>
+        <w:ind w:left="720" w:hanging="360"/>
+      </w:pPr>
+      <w:rPr>
+        <w:rFonts w:ascii="Symbol" w:hAnsi="Symbol" w:hint="default"/>
+      </w:rPr>
+    </w:lvl>
+    <w:lvl w:ilvl="1" w:tplc="04090003" w:tentative="1">
+      <w:start w:val="1"/>
+      <w:numFmt w:val="bullet"/>
+      <w:lvlText w:val="o"/>
+      <w:lvlJc w:val="left"/>
+      <w:pPr>
+        <w:ind w:left="1440" w:hanging="360"/>
+      </w:pPr>
+      <w:rPr>
+        <w:rFonts w:ascii="Courier New" w:hAnsi="Courier New" w:cs="Courier New" w:hint="default"/>
+      </w:rPr>
+    </w:lvl>
+    <w:lvl w:ilvl="2" w:tplc="04090005" w:tentative="1">
+      <w:start w:val="1"/>
+      <w:numFmt w:val="bullet"/>
+      <w:lvlText w:val=""/>
+      <w:lvlJc w:val="left"/>
+      <w:pPr>
+        <w:ind w:left="2160" w:hanging="360"/>
+      </w:pPr>
+      <w:rPr>
+        <w:rFonts w:ascii="Wingdings" w:hAnsi="Wingdings" w:hint="default"/>
+      </w:rPr>
+    </w:lvl>
+    <w:lvl w:ilvl="3" w:tplc="04090001" w:tentative="1">
+      <w:start w:val="1"/>
+      <w:numFmt w:val="bullet"/>
+      <w:lvlText w:val=""/>
+      <w:lvlJc w:val="left"/>
+      <w:pPr>
+        <w:ind w:left="2880" w:hanging="360"/>
+      </w:pPr>
+      <w:rPr>
+        <w:rFonts w:ascii="Symbol" w:hAnsi="Symbol" w:hint="default"/>
+      </w:rPr>
+    </w:lvl>
+    <w:lvl w:ilvl="4" w:tplc="04090003" w:tentative="1">
+      <w:start w:val="1"/>
+      <w:numFmt w:val="bullet"/>
+      <w:lvlText w:val="o"/>
+      <w:lvlJc w:val="left"/>
+      <w:pPr>
+        <w:ind w:left="3600" w:hanging="360"/>
+      </w:pPr>
+      <w:rPr>
+        <w:rFonts w:ascii="Courier New" w:hAnsi="Courier New" w:cs="Courier New" w:hint="default"/>
+      </w:rPr>
+    </w:lvl>
+    <w:lvl w:ilvl="5" w:tplc="04090005" w:tentative="1">
+      <w:start w:val="1"/>
+      <w:numFmt w:val="bullet"/>
+      <w:lvlText w:val=""/>
+      <w:lvlJc w:val="left"/>
+      <w:pPr>
+        <w:ind w:left="4320" w:hanging="360"/>
+      </w:pPr>
+      <w:rPr>
+        <w:rFonts w:ascii="Wingdings" w:hAnsi="Wingdings" w:hint="default"/>
+      </w:rPr>
+    </w:lvl>
+    <w:lvl w:ilvl="6" w:tplc="04090001" w:tentative="1">
+      <w:start w:val="1"/>
+      <w:numFmt w:val="bullet"/>
+      <w:lvlText w:val=""/>
+      <w:lvlJc w:val="left"/>
+      <w:pPr>
+        <w:ind w:left="5040" w:hanging="360"/>
+      </w:pPr>
+      <w:rPr>
+        <w:rFonts w:ascii="Symbol" w:hAnsi="Symbol" w:hint="default"/>
+      </w:rPr>
+    </w:lvl>
+    <w:lvl w:ilvl="7" w:tplc="04090003" w:tentative="1">
+      <w:start w:val="1"/>
+      <w:numFmt w:val="bullet"/>
+      <w:lvlText w:val="o"/>
+      <w:lvlJc w:val="left"/>
+      <w:pPr>
+        <w:ind w:left="5760" w:hanging="360"/>
+      </w:pPr>
+      <w:rPr>
+        <w:rFonts w:ascii="Courier New" w:hAnsi="Courier New" w:cs="Courier New" w:hint="default"/>
+      </w:rPr>
+    </w:lvl>
+    <w:lvl w:ilvl="8" w:tplc="04090005" w:tentative="1">
+      <w:start w:val="1"/>
+      <w:numFmt w:val="bullet"/>
+      <w:lvlText w:val=""/>
+      <w:lvlJc w:val="left"/>
+      <w:pPr>
+        <w:ind w:left="6480" w:hanging="360"/>
+      </w:pPr>
+      <w:rPr>
+        <w:rFonts w:ascii="Wingdings" w:hAnsi="Wingdings" w:hint="default"/>
+      </w:rPr>
+    </w:lvl>
+  </w:abstractNum>
+  <w:abstractNum w:abstractNumId="2" w15:restartNumberingAfterBreak="0">
     <w:nsid w:val="14DA1E36"/>
     <w:multiLevelType w:val="multilevel"/>
     <w:tmpl w:val="710C486C"/>
@@ -5084,7 +5443,7 @@
       </w:rPr>
     </w:lvl>
   </w:abstractNum>
-  <w:abstractNum w:abstractNumId="2" w15:restartNumberingAfterBreak="0">
+  <w:abstractNum w:abstractNumId="3" w15:restartNumberingAfterBreak="0">
     <w:nsid w:val="1F512EF9"/>
     <w:multiLevelType w:val="multilevel"/>
     <w:tmpl w:val="67D48BE0"/>
@@ -5233,7 +5592,7 @@
       </w:rPr>
     </w:lvl>
   </w:abstractNum>
-  <w:abstractNum w:abstractNumId="3" w15:restartNumberingAfterBreak="0">
+  <w:abstractNum w:abstractNumId="4" w15:restartNumberingAfterBreak="0">
     <w:nsid w:val="2A320DB1"/>
     <w:multiLevelType w:val="multilevel"/>
     <w:tmpl w:val="D64A64CC"/>
@@ -5382,7 +5741,7 @@
       </w:rPr>
     </w:lvl>
   </w:abstractNum>
-  <w:abstractNum w:abstractNumId="4" w15:restartNumberingAfterBreak="0">
+  <w:abstractNum w:abstractNumId="5" w15:restartNumberingAfterBreak="0">
     <w:nsid w:val="2F9C2AC6"/>
     <w:multiLevelType w:val="multilevel"/>
     <w:tmpl w:val="6F3AA4FC"/>
@@ -5531,7 +5890,7 @@
       </w:rPr>
     </w:lvl>
   </w:abstractNum>
-  <w:abstractNum w:abstractNumId="5" w15:restartNumberingAfterBreak="0">
+  <w:abstractNum w:abstractNumId="6" w15:restartNumberingAfterBreak="0">
     <w:nsid w:val="3D7F6D76"/>
     <w:multiLevelType w:val="multilevel"/>
     <w:tmpl w:val="3F529AA6"/>
@@ -5680,7 +6039,7 @@
       </w:rPr>
     </w:lvl>
   </w:abstractNum>
-  <w:abstractNum w:abstractNumId="6" w15:restartNumberingAfterBreak="0">
+  <w:abstractNum w:abstractNumId="7" w15:restartNumberingAfterBreak="0">
     <w:nsid w:val="3F887B25"/>
     <w:multiLevelType w:val="multilevel"/>
     <w:tmpl w:val="38C8BBF0"/>
@@ -5829,7 +6188,7 @@
       </w:rPr>
     </w:lvl>
   </w:abstractNum>
-  <w:abstractNum w:abstractNumId="7" w15:restartNumberingAfterBreak="0">
+  <w:abstractNum w:abstractNumId="8" w15:restartNumberingAfterBreak="0">
     <w:nsid w:val="43DA3556"/>
     <w:multiLevelType w:val="multilevel"/>
     <w:tmpl w:val="C17C3662"/>
@@ -5978,7 +6337,7 @@
       </w:rPr>
     </w:lvl>
   </w:abstractNum>
-  <w:abstractNum w:abstractNumId="8" w15:restartNumberingAfterBreak="0">
+  <w:abstractNum w:abstractNumId="9" w15:restartNumberingAfterBreak="0">
     <w:nsid w:val="4AAC7E81"/>
     <w:multiLevelType w:val="multilevel"/>
     <w:tmpl w:val="BA587286"/>
@@ -6127,7 +6486,7 @@
       </w:rPr>
     </w:lvl>
   </w:abstractNum>
-  <w:abstractNum w:abstractNumId="9" w15:restartNumberingAfterBreak="0">
+  <w:abstractNum w:abstractNumId="10" w15:restartNumberingAfterBreak="0">
     <w:nsid w:val="516377C8"/>
     <w:multiLevelType w:val="multilevel"/>
     <w:tmpl w:val="F72E4CFA"/>
@@ -6276,7 +6635,7 @@
       </w:rPr>
     </w:lvl>
   </w:abstractNum>
-  <w:abstractNum w:abstractNumId="10" w15:restartNumberingAfterBreak="0">
+  <w:abstractNum w:abstractNumId="11" w15:restartNumberingAfterBreak="0">
     <w:nsid w:val="57EB2C08"/>
     <w:multiLevelType w:val="multilevel"/>
     <w:tmpl w:val="F594B47C"/>
@@ -6425,7 +6784,7 @@
       </w:rPr>
     </w:lvl>
   </w:abstractNum>
-  <w:abstractNum w:abstractNumId="11" w15:restartNumberingAfterBreak="0">
+  <w:abstractNum w:abstractNumId="12" w15:restartNumberingAfterBreak="0">
     <w:nsid w:val="6B4A33EE"/>
     <w:multiLevelType w:val="multilevel"/>
     <w:tmpl w:val="E1BC6ED4"/>
@@ -6574,7 +6933,7 @@
       </w:rPr>
     </w:lvl>
   </w:abstractNum>
-  <w:abstractNum w:abstractNumId="12" w15:restartNumberingAfterBreak="0">
+  <w:abstractNum w:abstractNumId="13" w15:restartNumberingAfterBreak="0">
     <w:nsid w:val="70762EAF"/>
     <w:multiLevelType w:val="multilevel"/>
     <w:tmpl w:val="53C40FB8"/>
@@ -6723,7 +7082,7 @@
       </w:rPr>
     </w:lvl>
   </w:abstractNum>
-  <w:abstractNum w:abstractNumId="13" w15:restartNumberingAfterBreak="0">
+  <w:abstractNum w:abstractNumId="14" w15:restartNumberingAfterBreak="0">
     <w:nsid w:val="730B4DAE"/>
     <w:multiLevelType w:val="multilevel"/>
     <w:tmpl w:val="8ECE108E"/>
@@ -6873,46 +7232,49 @@
     </w:lvl>
   </w:abstractNum>
   <w:num w:numId="1">
-    <w:abstractNumId w:val="2"/>
+    <w:abstractNumId w:val="3"/>
   </w:num>
   <w:num w:numId="2">
+    <w:abstractNumId w:val="11"/>
+  </w:num>
+  <w:num w:numId="3">
+    <w:abstractNumId w:val="8"/>
+  </w:num>
+  <w:num w:numId="4">
     <w:abstractNumId w:val="10"/>
   </w:num>
-  <w:num w:numId="3">
-    <w:abstractNumId w:val="7"/>
-  </w:num>
-  <w:num w:numId="4">
+  <w:num w:numId="5">
     <w:abstractNumId w:val="9"/>
-  </w:num>
-  <w:num w:numId="5">
-    <w:abstractNumId w:val="8"/>
   </w:num>
   <w:num w:numId="6">
     <w:abstractNumId w:val="0"/>
   </w:num>
   <w:num w:numId="7">
-    <w:abstractNumId w:val="11"/>
+    <w:abstractNumId w:val="12"/>
   </w:num>
   <w:num w:numId="8">
-    <w:abstractNumId w:val="1"/>
+    <w:abstractNumId w:val="2"/>
   </w:num>
   <w:num w:numId="9">
-    <w:abstractNumId w:val="12"/>
+    <w:abstractNumId w:val="13"/>
   </w:num>
   <w:num w:numId="10">
+    <w:abstractNumId w:val="6"/>
+  </w:num>
+  <w:num w:numId="11">
     <w:abstractNumId w:val="5"/>
   </w:num>
-  <w:num w:numId="11">
+  <w:num w:numId="12">
+    <w:abstractNumId w:val="14"/>
+  </w:num>
+  <w:num w:numId="13">
     <w:abstractNumId w:val="4"/>
   </w:num>
-  <w:num w:numId="12">
-    <w:abstractNumId w:val="13"/>
+  <w:num w:numId="14">
+    <w:abstractNumId w:val="7"/>
   </w:num>
-  <w:num w:numId="13">
-    <w:abstractNumId w:val="3"/>
-  </w:num>
-  <w:num w:numId="14">
-    <w:abstractNumId w:val="6"/>
+  <w:num w:numId="15">
+    <w:abstractNumId w:val="1"/>
   </w:num>
 </w:numbering>
 </file>
@@ -7363,6 +7725,37 @@
     <w:basedOn w:val="DefaultParagraphFont"/>
     <w:rsid w:val="00FD64E1"/>
   </w:style>
+  <w:style w:type="paragraph" w:styleId="Caption">
+    <w:name w:val="caption"/>
+    <w:basedOn w:val="Normal"/>
+    <w:next w:val="Normal"/>
+    <w:uiPriority w:val="35"/>
+    <w:semiHidden/>
+    <w:unhideWhenUsed/>
+    <w:qFormat/>
+    <w:rsid w:val="00D334E7"/>
+    <w:pPr>
+      <w:spacing w:after="200" w:line="240" w:lineRule="auto"/>
+    </w:pPr>
+    <w:rPr>
+      <w:i/>
+      <w:iCs/>
+      <w:color w:val="44546A" w:themeColor="text2"/>
+      <w:sz w:val="18"/>
+      <w:szCs w:val="18"/>
+    </w:rPr>
+  </w:style>
+  <w:style w:type="paragraph" w:styleId="ListParagraph">
+    <w:name w:val="List Paragraph"/>
+    <w:basedOn w:val="Normal"/>
+    <w:uiPriority w:val="34"/>
+    <w:qFormat/>
+    <w:rsid w:val="001B6936"/>
+    <w:pPr>
+      <w:ind w:left="720"/>
+      <w:contextualSpacing/>
+    </w:pPr>
+  </w:style>
 </w:styles>
 </file>
 

</xml_diff>